<commit_message>
subiendo la documentación del proyecto
</commit_message>
<xml_diff>
--- a/docs/trim3/1_planeacion_pruebas/2_pruebas_funcionales/4_ejemplo_casos_prueba.docx
+++ b/docs/trim3/1_planeacion_pruebas/2_pruebas_funcionales/4_ejemplo_casos_prueba.docx
@@ -759,13 +759,7 @@
           <w:rPr>
             <w:lang w:val="es-CO" w:eastAsia="es-CO"/>
           </w:rPr>
-          <w:t>Puntua</w:t>
-        </w:r>
-        <w:r>
-          <w:rPr>
-            <w:lang w:val="es-CO" w:eastAsia="es-CO"/>
-          </w:rPr>
-          <w:t>r Noticias</w:t>
+          <w:t>Puntuar Noticias</w:t>
         </w:r>
         <w:r>
           <w:rPr>
@@ -1496,13 +1490,7 @@
           <w:rPr>
             <w:lang w:val="es-CO" w:eastAsia="es-CO"/>
           </w:rPr>
-          <w:t>P</w:t>
-        </w:r>
-        <w:r>
-          <w:rPr>
-            <w:lang w:val="es-CO" w:eastAsia="es-CO"/>
-          </w:rPr>
-          <w:t>untuar Noticias</w:t>
+          <w:t>Puntuar Noticias</w:t>
         </w:r>
         <w:r>
           <w:rPr>
@@ -1618,13 +1606,7 @@
           <w:rPr>
             <w:lang w:val="es-CO" w:eastAsia="es-CO"/>
           </w:rPr>
-          <w:t xml:space="preserve">Procedimiento de </w:t>
-        </w:r>
-        <w:r>
-          <w:rPr>
-            <w:lang w:val="es-CO" w:eastAsia="es-CO"/>
-          </w:rPr>
-          <w:t>prueba (para todas las pruebas unitarias)</w:t>
+          <w:t>Procedimiento de prueba (para todas las pruebas unitarias)</w:t>
         </w:r>
         <w:r>
           <w:rPr>
@@ -2934,13 +2916,7 @@
           <w:rPr>
             <w:lang w:val="es-CO" w:eastAsia="es-CO"/>
           </w:rPr>
-          <w:t>Requerimientos Funcionale</w:t>
-        </w:r>
-        <w:r>
-          <w:rPr>
-            <w:lang w:val="es-CO" w:eastAsia="es-CO"/>
-          </w:rPr>
-          <w:t>s</w:t>
+          <w:t>Requerimientos Funcionales</w:t>
         </w:r>
         <w:r>
           <w:rPr>
@@ -3260,14 +3236,7 @@
             <w:b/>
             <w:lang w:val="es-CO" w:eastAsia="es-CO"/>
           </w:rPr>
-          <w:t>Ciclos de Funcionali</w:t>
-        </w:r>
-        <w:r>
-          <w:rPr>
-            <w:b/>
-            <w:lang w:val="es-CO" w:eastAsia="es-CO"/>
-          </w:rPr>
-          <w:t>dad</w:t>
+          <w:t>Ciclos de Funcionalidad</w:t>
         </w:r>
         <w:r>
           <w:rPr>
@@ -3478,10 +3447,7 @@
         <w:pStyle w:val="MTemaNormal"/>
       </w:pPr>
       <w:r>
-        <w:t>En cada iteración se detallarán</w:t>
-      </w:r>
-      <w:r>
-        <w:t xml:space="preserve"> los Casos de Pruebas Unitarias planificados para esa iteración.</w:t>
+        <w:t>En cada iteración se detallarán los Casos de Pruebas Unitarias planificados para esa iteración.</w:t>
       </w:r>
     </w:p>
     <w:p>
@@ -3552,10 +3518,7 @@
         <w:pStyle w:val="MTemaNormal"/>
       </w:pPr>
       <w:r>
-        <w:t xml:space="preserve">Se permitirá dar de alta una noticia en </w:t>
-      </w:r>
-      <w:r>
-        <w:t>el sistema a través de la Web.</w:t>
+        <w:t>Se permitirá dar de alta una noticia en el sistema a través de la Web.</w:t>
       </w:r>
     </w:p>
     <w:p>
@@ -3639,10 +3602,7 @@
       <w:bookmarkStart w:id="11" w:name="__RefHeading___Toc243558348"/>
       <w:bookmarkEnd w:id="11"/>
       <w:r>
-        <w:t>Ve</w:t>
-      </w:r>
-      <w:r>
-        <w:t>r Noticia</w:t>
+        <w:t>Ver Noticia</w:t>
       </w:r>
     </w:p>
     <w:p>
@@ -3702,10 +3662,7 @@
         <w:pStyle w:val="MTemaNormal"/>
       </w:pPr>
       <w:r>
-        <w:t>Se permitirá el listado de usuarios</w:t>
-      </w:r>
-      <w:r>
-        <w:t xml:space="preserve"> alfabéticamente</w:t>
+        <w:t>Se permitirá el listado de usuarios alfabéticamente</w:t>
       </w:r>
     </w:p>
     <w:p>
@@ -3785,19 +3742,7 @@
         <w:pStyle w:val="MTemaNormal"/>
       </w:pPr>
       <w:r>
-        <w:t>Para es</w:t>
-      </w:r>
-      <w:r>
-        <w:t>to se deberá implementar un stub del controlador del Sistema que responda a los pedidos de la interfaz Web de manera simple, por ejemplo, al subir una noticia, la interfaz Web le mandará todos los datos, pero el stub del controlador podrá ignorarlos y no h</w:t>
-      </w:r>
-      <w:r>
-        <w:t xml:space="preserve">acer nada con ellos ya que lo que interesa es que la interfaz de comunicación entre la interfaz Web y el controlador del Sistema este correcta. Si importa que el stub del controlador devuelva códigos de errores para simular estos aspectos y ver como actúa </w:t>
-      </w:r>
-      <w:r>
-        <w:t>la interfaz Web. No se creará un driver para correr las pruebas ya que se puede probar directamente con un browser. Además para probar con un driver programado, es necesario pasarle los parámetros EventArgs y ObjectSender a las funciones que atienden los e</w:t>
-      </w:r>
-      <w:r>
-        <w:t>ventos.</w:t>
+        <w:t>Para esto se deberá implementar un stub del controlador del Sistema que responda a los pedidos de la interfaz Web de manera simple, por ejemplo, al subir una noticia, la interfaz Web le mandará todos los datos, pero el stub del controlador podrá ignorarlos y no hacer nada con ellos ya que lo que interesa es que la interfaz de comunicación entre la interfaz Web y el controlador del Sistema este correcta. Si importa que el stub del controlador devuelva códigos de errores para simular estos aspectos y ver como actúa la interfaz Web. No se creará un driver para correr las pruebas ya que se puede probar directamente con un browser. Además para probar con un driver programado, es necesario pasarle los parámetros EventArgs y ObjectSender a las funciones que atienden los eventos.</w:t>
       </w:r>
     </w:p>
     <w:p>
@@ -3811,7 +3756,6 @@
       <w:bookmarkStart w:id="17" w:name="__RefHeading___Toc243558354"/>
       <w:bookmarkEnd w:id="17"/>
       <w:r>
-        <w:lastRenderedPageBreak/>
         <w:t>Aplicación Móvil</w:t>
       </w:r>
     </w:p>
@@ -3853,6 +3797,7 @@
       <w:bookmarkStart w:id="19" w:name="__RefHeading___Toc243558356"/>
       <w:bookmarkEnd w:id="19"/>
       <w:r>
+        <w:lastRenderedPageBreak/>
         <w:t>Login (por primera vez)</w:t>
       </w:r>
     </w:p>
@@ -3861,10 +3806,7 @@
         <w:pStyle w:val="MTemaNormal"/>
       </w:pPr>
       <w:r>
-        <w:t>El usuario del dispositivo móvil podrá loguearse la primera vez que inicia la aplicación, luego el dispositivo móvil recordara est</w:t>
-      </w:r>
-      <w:r>
-        <w:t>os datos.</w:t>
+        <w:t>El usuario del dispositivo móvil podrá loguearse la primera vez que inicia la aplicación, luego el dispositivo móvil recordara estos datos.</w:t>
       </w:r>
     </w:p>
     <w:p>
@@ -3920,13 +3862,7 @@
         <w:pStyle w:val="MTemaNormal"/>
       </w:pPr>
       <w:r>
-        <w:t>Para esto se deberá crear un stub del adaptador de Web Services que reciba los pedidos de la aplicación móvil y le responda adecuadamente. Puede tener un comportamiento simple e igno</w:t>
-      </w:r>
-      <w:r>
-        <w:t>rar los datos que envía ya que la intención es verificar que la interacción de estos componentes se realice correctamente, pero si debe devolver códigos de errores para verificar las respuestas de la aplicación móvil. No se creará un driver programado, sin</w:t>
-      </w:r>
-      <w:r>
-        <w:t>o que se probará directamente desde el emulador de mobile por las mismas razones que la interfaz web.</w:t>
+        <w:t>Para esto se deberá crear un stub del adaptador de Web Services que reciba los pedidos de la aplicación móvil y le responda adecuadamente. Puede tener un comportamiento simple e ignorar los datos que envía ya que la intención es verificar que la interacción de estos componentes se realice correctamente, pero si debe devolver códigos de errores para verificar las respuestas de la aplicación móvil. No se creará un driver programado, sino que se probará directamente desde el emulador de mobile por las mismas razones que la interfaz web.</w:t>
       </w:r>
     </w:p>
     <w:p>
@@ -3994,10 +3930,7 @@
         <w:pStyle w:val="MTemaNormal"/>
       </w:pPr>
       <w:r>
-        <w:t>El usuario del dispositivo móvil podrá loguea</w:t>
-      </w:r>
-      <w:r>
-        <w:t>rse la primera vez que inicia la aplicación, luego el dispositivo móvil recordara estos datos.</w:t>
+        <w:t>El usuario del dispositivo móvil podrá loguearse la primera vez que inicia la aplicación, luego el dispositivo móvil recordara estos datos.</w:t>
       </w:r>
     </w:p>
     <w:p>
@@ -4071,23 +4004,17 @@
         <w:pStyle w:val="MTemaNormal"/>
       </w:pPr>
       <w:r>
-        <w:t>Para esto se creará un driver que emul</w:t>
-      </w:r>
-      <w:r>
-        <w:t>e los llamados de la Aplicación Móvil para que interactúe con el adaptador de Web Services, y este a su vez interactuará con un stub simple del controlador del sistema que devolverá los correspondientes códigos de error para que se pueda verificar que el a</w:t>
-      </w:r>
-      <w:r>
-        <w:t>daptador de Web Services responde adecuadamente.</w:t>
+        <w:t>Para esto se creará un driver que emule los llamados de la Aplicación Móvil para que interactúe con el adaptador de Web Services, y este a su vez interactuará con un stub simple del controlador del sistema que devolverá los correspondientes códigos de error para que se pueda verificar que el adaptador de Web Services responde adecuadamente.</w:t>
       </w:r>
     </w:p>
     <w:p>
       <w:pPr>
         <w:pStyle w:val="MTema4"/>
         <w:pageBreakBefore/>
-        <w:numPr>
-          <w:ilvl w:val="0"/>
-          <w:numId w:val="0"/>
-        </w:numPr>
+        <w:tabs>
+          <w:tab w:val="clear" w:pos="567"/>
+        </w:tabs>
+        <w:ind w:left="0" w:firstLine="0"/>
         <w:rPr>
           <w:b/>
         </w:rPr>
@@ -4135,10 +4062,7 @@
         <w:pStyle w:val="MTemaNormal"/>
       </w:pPr>
       <w:r>
-        <w:t>Se permitirá dar de alta una noticia en el sistema. El sist</w:t>
-      </w:r>
-      <w:r>
-        <w:t>ema sugerirá tags a medida que el usuario escriba.</w:t>
+        <w:t>Se permitirá dar de alta una noticia en el sistema. El sistema sugerirá tags a medida que el usuario escriba.</w:t>
       </w:r>
     </w:p>
     <w:p>
@@ -4213,10 +4137,7 @@
         <w:pStyle w:val="MTemaNormal"/>
       </w:pPr>
       <w:r>
-        <w:t>Se permitirá el listado de usuarios alfabéti</w:t>
-      </w:r>
-      <w:r>
-        <w:t>camente</w:t>
+        <w:t>Se permitirá el listado de usuarios alfabéticamente</w:t>
       </w:r>
     </w:p>
     <w:p>
@@ -4313,10 +4234,7 @@
         <w:pStyle w:val="MTemaNormal"/>
       </w:pPr>
       <w:r>
-        <w:t>Se creará un driver que em</w:t>
-      </w:r>
-      <w:r>
-        <w:t>ule las llamadas de la interfaz Web y el adaptador de Web Services.</w:t>
+        <w:t>Se creará un driver que emule las llamadas de la interfaz Web y el adaptador de Web Services.</w:t>
       </w:r>
     </w:p>
     <w:p>
@@ -4376,10 +4294,7 @@
         <w:pStyle w:val="MTemaNormal"/>
       </w:pPr>
       <w:r>
-        <w:t>Las pruebas unitarias serán ejecutadas por cada implementador utilizando el método que mas crea conveniente. Se tomará como c</w:t>
-      </w:r>
-      <w:r>
-        <w:t>riterio de aceptación de las pruebas, que los test cases cubran el 100% de las sentencias del código. Y como criterio de aceptación del componente a verificar, que este pase correctamente todas las pruebas.</w:t>
+        <w:t>Las pruebas unitarias serán ejecutadas por cada implementador utilizando el método que mas crea conveniente. Se tomará como criterio de aceptación de las pruebas, que los test cases cubran el 100% de las sentencias del código. Y como criterio de aceptación del componente a verificar, que este pase correctamente todas las pruebas.</w:t>
       </w:r>
     </w:p>
     <w:p>
@@ -4402,10 +4317,7 @@
         <w:pStyle w:val="MTemaNormal"/>
       </w:pPr>
       <w:r>
-        <w:t>En esta</w:t>
-      </w:r>
-      <w:r>
-        <w:t xml:space="preserve"> sección se detalla el procedimiento de prueba de integración.</w:t>
+        <w:t>En esta sección se detalla el procedimiento de prueba de integración.</w:t>
       </w:r>
     </w:p>
     <w:p>
@@ -4431,10 +4343,7 @@
         <w:ind w:left="927"/>
       </w:pPr>
       <w:r>
-        <w:t>Si el sistema o subsistema contiene objetos c</w:t>
-      </w:r>
-      <w:r>
-        <w:t>on error se debe determinar si dichos errores son graves o no.</w:t>
+        <w:t>Si el sistema o subsistema contiene objetos con error se debe determinar si dichos errores son graves o no.</w:t>
       </w:r>
     </w:p>
     <w:p>
@@ -4458,10 +4367,7 @@
         </w:numPr>
       </w:pPr>
       <w:r>
-        <w:t xml:space="preserve">Si no hay errores graves la Integración se considera </w:t>
-      </w:r>
-      <w:r>
-        <w:t>finalizada.</w:t>
+        <w:t>Si no hay errores graves la Integración se considera finalizada.</w:t>
       </w:r>
     </w:p>
     <w:p>
@@ -4484,10 +4390,7 @@
         <w:pStyle w:val="MTemaNormal"/>
       </w:pPr>
       <w:r>
-        <w:t>En esta sección se detallan los Casos de prueba y procedimientos de prueba para verificar la integración de Subsistemas, de acuerdo al Plan de Verificación de la Iteración. Incluye la verificaci</w:t>
-      </w:r>
-      <w:r>
-        <w:t>ón de requerimientos funcionales y no funcionales de cada subsistema y las pruebas de interacción entre el subsistema y otros elementos del sistema.</w:t>
+        <w:t>En esta sección se detallan los Casos de prueba y procedimientos de prueba para verificar la integración de Subsistemas, de acuerdo al Plan de Verificación de la Iteración. Incluye la verificación de requerimientos funcionales y no funcionales de cada subsistema y las pruebas de interacción entre el subsistema y otros elementos del sistema.</w:t>
       </w:r>
     </w:p>
     <w:p>
@@ -4512,13 +4415,7 @@
         <w:rPr>
           <w:lang w:val="it-IT"/>
         </w:rPr>
-        <w:t>Implementadores: Sofía Caggiani, David Battocletti, Eugenia Díaz, Bernardo Paulli, Matías Davy</w:t>
-      </w:r>
-      <w:r>
-        <w:rPr>
-          <w:lang w:val="it-IT"/>
-        </w:rPr>
-        <w:t>t</w:t>
+        <w:t>Implementadores: Sofía Caggiani, David Battocletti, Eugenia Díaz, Bernardo Paulli, Matías Davyt</w:t>
       </w:r>
     </w:p>
     <w:p>
@@ -4608,10 +4505,7 @@
       <w:bookmarkStart w:id="43" w:name="__RefHeading___Toc243558380"/>
       <w:bookmarkEnd w:id="43"/>
       <w:r>
-        <w:t>Listado de Not</w:t>
-      </w:r>
-      <w:r>
-        <w:t>icias</w:t>
+        <w:t>Listado de Noticias</w:t>
       </w:r>
     </w:p>
     <w:p>
@@ -4665,10 +4559,7 @@
         <w:pStyle w:val="MTemaNormal"/>
       </w:pPr>
       <w:r>
-        <w:t>Se permitirá loguearse y des</w:t>
-      </w:r>
-      <w:r>
-        <w:t>loguearse a través de la web.</w:t>
+        <w:t>Se permitirá loguearse y desloguearse a través de la web.</w:t>
       </w:r>
     </w:p>
     <w:p>
@@ -4744,7 +4635,6 @@
       <w:bookmarkStart w:id="48" w:name="__RefHeading___Toc243558385"/>
       <w:bookmarkEnd w:id="48"/>
       <w:r>
-        <w:lastRenderedPageBreak/>
         <w:t>Requerimientos No Funcionales</w:t>
       </w:r>
     </w:p>
@@ -4757,10 +4647,7 @@
         </w:numPr>
       </w:pPr>
       <w:r>
-        <w:t>Debe funcionar en Firefox 3.5 e Intern</w:t>
-      </w:r>
-      <w:r>
-        <w:t>et Explorer 8.0</w:t>
+        <w:t>Debe funcionar en Firefox 3.5 e Internet Explorer 8.0</w:t>
       </w:r>
     </w:p>
     <w:p>
@@ -4772,6 +4659,7 @@
         </w:numPr>
       </w:pPr>
       <w:r>
+        <w:lastRenderedPageBreak/>
         <w:t>El formato de video a subir debe ser wmv</w:t>
       </w:r>
     </w:p>
@@ -4822,10 +4710,7 @@
         <w:pStyle w:val="MTemaNormal"/>
       </w:pPr>
       <w:r>
-        <w:t>Implement</w:t>
-      </w:r>
-      <w:r>
-        <w:t>ador: Daniel Frascarelli, Leonardo Alvez</w:t>
+        <w:t>Implementador: Daniel Frascarelli, Leonardo Alvez</w:t>
       </w:r>
     </w:p>
     <w:p>
@@ -4878,10 +4763,7 @@
       <w:bookmarkStart w:id="53" w:name="__RefHeading___Toc243558390"/>
       <w:bookmarkEnd w:id="53"/>
       <w:r>
-        <w:t>Requerimientos No Funcio</w:t>
-      </w:r>
-      <w:r>
-        <w:t>nales</w:t>
+        <w:t>Requerimientos No Funcionales</w:t>
       </w:r>
     </w:p>
     <w:p>
@@ -4939,10 +4821,7 @@
         <w:pStyle w:val="MTemaNormal"/>
       </w:pPr>
       <w:r>
-        <w:t>Implementador: Daniel</w:t>
-      </w:r>
-      <w:r>
-        <w:t xml:space="preserve"> Frascarelli</w:t>
+        <w:t>Implementador: Daniel Frascarelli</w:t>
       </w:r>
     </w:p>
     <w:p>
@@ -5023,21 +4902,15 @@
       <w:bookmarkStart w:id="59" w:name="__RefHeading___Toc243558396"/>
       <w:bookmarkEnd w:id="59"/>
       <w:r>
-        <w:t>Interacción e</w:t>
-      </w:r>
-      <w:r>
-        <w:t>n la Integración</w:t>
-      </w:r>
-    </w:p>
-    <w:p>
-      <w:pPr>
-        <w:pStyle w:val="MTemaNormal"/>
-      </w:pPr>
-      <w:r>
-        <w:t>Se verificará que la aplicación móvil interactúe correctamente con el adaptador de Web Services del sistema utilizando Web Services sobre HTTP para tal comunicación, y que el adaptador Web Services se comunique correctamente con el control</w:t>
-      </w:r>
-      <w:r>
-        <w:t>ador del sistema.</w:t>
+        <w:t>Interacción en la Integración</w:t>
+      </w:r>
+    </w:p>
+    <w:p>
+      <w:pPr>
+        <w:pStyle w:val="MTemaNormal"/>
+      </w:pPr>
+      <w:r>
+        <w:t>Se verificará que la aplicación móvil interactúe correctamente con el adaptador de Web Services del sistema utilizando Web Services sobre HTTP para tal comunicación, y que el adaptador Web Services se comunique correctamente con el controlador del sistema.</w:t>
       </w:r>
     </w:p>
     <w:p>
@@ -5150,10 +5023,7 @@
         <w:pStyle w:val="MTemaNormal"/>
       </w:pPr>
       <w:r>
-        <w:t>S</w:t>
-      </w:r>
-      <w:r>
-        <w:t>e permitirá loguearse y desloguearse a través de la web.</w:t>
+        <w:t>Se permitirá loguearse y desloguearse a través de la web.</w:t>
       </w:r>
     </w:p>
     <w:p>
@@ -5237,10 +5107,7 @@
         <w:pStyle w:val="MTemaNormal"/>
       </w:pPr>
       <w:r>
-        <w:t>El tamaño m</w:t>
-      </w:r>
-      <w:r>
-        <w:t>aximo de video a subir es de 100 MB</w:t>
+        <w:t>El tamaño maximo de video a subir es de 100 MB</w:t>
       </w:r>
     </w:p>
     <w:p>
@@ -5310,10 +5177,7 @@
         <w:pStyle w:val="MTemaNormal"/>
       </w:pPr>
       <w:r>
-        <w:t>Se detallan los Casos de Pruebas del Sistema que se deben verificar de acuerdo a lo establecido en el Plan de Verificación de la Iteración. Incluye la verificación de requerimientos funcionales y no funcionales</w:t>
-      </w:r>
-      <w:r>
-        <w:t xml:space="preserve"> del Sistema y las pruebas de interacción que correspondan.</w:t>
+        <w:t>Se detallan los Casos de Pruebas del Sistema que se deben verificar de acuerdo a lo establecido en el Plan de Verificación de la Iteración. Incluye la verificación de requerimientos funcionales y no funcionales del Sistema y las pruebas de interacción que correspondan.</w:t>
       </w:r>
     </w:p>
     <w:p>
@@ -5582,10 +5446,7 @@
               <w:ind w:left="0"/>
             </w:pPr>
             <w:r>
-              <w:t>Adaptad</w:t>
-            </w:r>
-            <w:r>
-              <w:t>or Web Services</w:t>
+              <w:t>Adaptador Web Services</w:t>
             </w:r>
           </w:p>
         </w:tc>
@@ -5787,10 +5648,7 @@
         <w:pStyle w:val="MTemaNormal"/>
       </w:pPr>
       <w:r>
-        <w:t xml:space="preserve">Se describen las funcionalidades del sistema </w:t>
-      </w:r>
-      <w:r>
-        <w:t>que serán verificadas en la iteración.</w:t>
+        <w:t>Se describen las funcionalidades del sistema que serán verificadas en la iteración.</w:t>
       </w:r>
     </w:p>
     <w:p>
@@ -5837,11 +5695,8 @@
     <w:p>
       <w:pPr>
         <w:pStyle w:val="MDetTitulo3"/>
-        <w:numPr>
-          <w:ilvl w:val="0"/>
-          <w:numId w:val="0"/>
-        </w:numPr>
-        <w:tabs>
+        <w:tabs>
+          <w:tab w:val="clear" w:pos="432"/>
           <w:tab w:val="left" w:pos="1440"/>
         </w:tabs>
         <w:ind w:left="720" w:hanging="720"/>
@@ -5872,14 +5727,7 @@
           <w:szCs w:val="20"/>
           <w:lang w:val="es-UY"/>
         </w:rPr>
-        <w:t>El usuario ingresa su mail y contraseña en los campos correspondient</w:t>
-      </w:r>
-      <w:r>
-        <w:rPr>
-          <w:szCs w:val="20"/>
-          <w:lang w:val="es-UY"/>
-        </w:rPr>
-        <w:t>es de la página web del portal.</w:t>
+        <w:t>El usuario ingresa su mail y contraseña en los campos correspondientes de la página web del portal.</w:t>
       </w:r>
     </w:p>
     <w:p>
@@ -5946,11 +5794,8 @@
     <w:p>
       <w:pPr>
         <w:pStyle w:val="MDetTitulo3"/>
-        <w:numPr>
-          <w:ilvl w:val="0"/>
-          <w:numId w:val="0"/>
-        </w:numPr>
-        <w:tabs>
+        <w:tabs>
+          <w:tab w:val="clear" w:pos="432"/>
           <w:tab w:val="left" w:pos="1440"/>
         </w:tabs>
         <w:ind w:left="720" w:hanging="720"/>
@@ -5980,14 +5825,7 @@
           <w:b/>
           <w:lang w:val="es-UY"/>
         </w:rPr>
-        <w:t>3.a. El mail y/o contraseña no coinciden con los de un usuario</w:t>
-      </w:r>
-      <w:r>
-        <w:rPr>
-          <w:b/>
-          <w:lang w:val="es-UY"/>
-        </w:rPr>
-        <w:t xml:space="preserve"> registrado en el sistema</w:t>
+        <w:t>3.a. El mail y/o contraseña no coinciden con los de un usuario registrado en el sistema</w:t>
       </w:r>
     </w:p>
     <w:p>
@@ -6032,11 +5870,8 @@
     <w:p>
       <w:pPr>
         <w:pStyle w:val="MDetTitulo3"/>
-        <w:numPr>
-          <w:ilvl w:val="0"/>
-          <w:numId w:val="0"/>
-        </w:numPr>
-        <w:tabs>
+        <w:tabs>
+          <w:tab w:val="clear" w:pos="432"/>
           <w:tab w:val="left" w:pos="1440"/>
         </w:tabs>
         <w:ind w:left="720" w:hanging="720"/>
@@ -6050,7 +5885,6 @@
           <w:sz w:val="20"/>
           <w:lang w:eastAsia="ar-SA"/>
         </w:rPr>
-        <w:lastRenderedPageBreak/>
         <w:t>Post-condiciones</w:t>
       </w:r>
     </w:p>
@@ -6064,14 +5898,8 @@
           <w:szCs w:val="20"/>
           <w:lang w:val="es-UY"/>
         </w:rPr>
-        <w:t>El usuario accede al portal con los beneficios de un usuario loguead</w:t>
-      </w:r>
-      <w:r>
-        <w:rPr>
-          <w:szCs w:val="20"/>
-          <w:lang w:val="es-UY"/>
-        </w:rPr>
-        <w:t>o en el sistema.</w:t>
+        <w:lastRenderedPageBreak/>
+        <w:t>El usuario accede al portal con los beneficios de un usuario logueado en el sistema.</w:t>
       </w:r>
     </w:p>
     <w:p>
@@ -6910,10 +6738,7 @@
               <w:jc w:val="left"/>
             </w:pPr>
             <w:r>
-              <w:t>El sistema muestra la portada de noticias dando la bienvenida al usuario logu</w:t>
-            </w:r>
-            <w:r>
-              <w:t>eado</w:t>
+              <w:t>El sistema muestra la portada de noticias dando la bienvenida al usuario logueado</w:t>
             </w:r>
           </w:p>
         </w:tc>
@@ -7041,10 +6866,7 @@
               <w:jc w:val="left"/>
             </w:pPr>
             <w:r>
-              <w:t>El sistema muestra</w:t>
-            </w:r>
-            <w:r>
-              <w:t xml:space="preserve"> mensaje de error informando que la contraseña no es correcta</w:t>
+              <w:t>El sistema muestra mensaje de error informando que la contraseña no es correcta</w:t>
             </w:r>
           </w:p>
         </w:tc>
@@ -7122,11 +6944,8 @@
     <w:p>
       <w:pPr>
         <w:pStyle w:val="MDetTitulo3"/>
-        <w:numPr>
-          <w:ilvl w:val="0"/>
-          <w:numId w:val="0"/>
-        </w:numPr>
-        <w:tabs>
+        <w:tabs>
+          <w:tab w:val="clear" w:pos="432"/>
           <w:tab w:val="left" w:pos="1440"/>
         </w:tabs>
         <w:ind w:left="720" w:hanging="720"/>
@@ -7160,14 +6979,7 @@
           <w:szCs w:val="20"/>
           <w:lang w:val="es-UY"/>
         </w:rPr>
-        <w:t xml:space="preserve">El usuario selecciona listar los usuarios registrados por orden alfabético, indicando una </w:t>
-      </w:r>
-      <w:r>
-        <w:rPr>
-          <w:szCs w:val="20"/>
-          <w:lang w:val="es-UY"/>
-        </w:rPr>
-        <w:t>letra para filtrar.</w:t>
+        <w:t>El usuario selecciona listar los usuarios registrados por orden alfabético, indicando una letra para filtrar.</w:t>
       </w:r>
     </w:p>
     <w:p>
@@ -7404,13 +7216,7 @@
                                     <w:rPr>
                                       <w:b/>
                                     </w:rPr>
-                                    <w:t>Flujo Al</w:t>
-                                  </w:r>
-                                  <w:r>
-                                    <w:rPr>
-                                      <w:b/>
-                                    </w:rPr>
-                                    <w:t>ternativo</w:t>
+                                    <w:t>Flujo Alternativo</w:t>
                                   </w:r>
                                 </w:p>
                               </w:tc>
@@ -7630,13 +7436,7 @@
                               <w:rPr>
                                 <w:b/>
                               </w:rPr>
-                              <w:t>Flujo Al</w:t>
-                            </w:r>
-                            <w:r>
-                              <w:rPr>
-                                <w:b/>
-                              </w:rPr>
-                              <w:t>ternativo</w:t>
+                              <w:t>Flujo Alternativo</w:t>
                             </w:r>
                           </w:p>
                         </w:tc>
@@ -7749,10 +7549,7 @@
         <w:pStyle w:val="MTemaNormal"/>
       </w:pPr>
       <w:r>
-        <w:t>Planilla de Condici</w:t>
-      </w:r>
-      <w:r>
-        <w:t>ones</w:t>
+        <w:t>Planilla de Condiciones</w:t>
       </w:r>
     </w:p>
     <w:tbl>
@@ -7940,10 +7737,7 @@
         <w:pStyle w:val="MTemaNormal"/>
       </w:pPr>
       <w:r>
-        <w:t>Se permitirá puntuar una noticia (el usuario</w:t>
-      </w:r>
-      <w:r>
-        <w:t xml:space="preserve"> debe estar logueado)</w:t>
+        <w:t>Se permitirá puntuar una noticia (el usuario debe estar logueado)</w:t>
       </w:r>
     </w:p>
     <w:p>
@@ -7959,11 +7753,8 @@
     <w:p>
       <w:pPr>
         <w:pStyle w:val="MDetTitulo3"/>
-        <w:numPr>
-          <w:ilvl w:val="0"/>
-          <w:numId w:val="0"/>
-        </w:numPr>
-        <w:tabs>
+        <w:tabs>
+          <w:tab w:val="clear" w:pos="432"/>
           <w:tab w:val="left" w:pos="1440"/>
         </w:tabs>
         <w:ind w:left="720" w:hanging="720"/>
@@ -8037,14 +7828,7 @@
           <w:szCs w:val="20"/>
           <w:lang w:val="es-UY"/>
         </w:rPr>
-        <w:t>El sistema sobrescribe el puntaje anterior asignado por el usuario (en caso de existir) y re calcula el puntaje g</w:t>
-      </w:r>
-      <w:r>
-        <w:rPr>
-          <w:szCs w:val="20"/>
-          <w:lang w:val="es-UY"/>
-        </w:rPr>
-        <w:t>eneral de la noticia.</w:t>
+        <w:t>El sistema sobrescribe el puntaje anterior asignado por el usuario (en caso de existir) y re calcula el puntaje general de la noticia.</w:t>
       </w:r>
     </w:p>
     <w:p>
@@ -8580,8 +8364,6 @@
       </w:r>
       <w:r>
         <w:br/>
-      </w:r>
-      <w:r>
         <w:t>Planilla de Condiciones</w:t>
       </w:r>
     </w:p>
@@ -8718,13 +8500,7 @@
               <w:rPr>
                 <w:szCs w:val="20"/>
               </w:rPr>
-              <w:t>Se sobreescribe el puntaje asociado a la noticia por el usuario</w:t>
-            </w:r>
-            <w:r>
-              <w:rPr>
-                <w:szCs w:val="20"/>
-              </w:rPr>
-              <w:t xml:space="preserve"> y se recalcula el nuevo puntaje para la noticia</w:t>
+              <w:t>Se sobreescribe el puntaje asociado a la noticia por el usuario y se recalcula el nuevo puntaje para la noticia</w:t>
             </w:r>
           </w:p>
         </w:tc>
@@ -8893,10 +8669,7 @@
         <w:pStyle w:val="MTemaNormal"/>
       </w:pPr>
       <w:r>
-        <w:t xml:space="preserve">Se indican los casos </w:t>
-      </w:r>
-      <w:r>
-        <w:t>de uso que se encadenan en este Ciclo, las entidades involucradas y los estados de las mismas.</w:t>
+        <w:t>Se indican los casos de uso que se encadenan en este Ciclo, las entidades involucradas y los estados de las mismas.</w:t>
       </w:r>
     </w:p>
     <w:tbl>
@@ -9084,10 +8857,7 @@
         </w:numPr>
       </w:pPr>
       <w:r>
-        <w:t>Debe funcionar en F</w:t>
-      </w:r>
-      <w:r>
-        <w:t>irefox 3.5, Internet Explorer 8.0 y Dispositivo móvil</w:t>
+        <w:t>Debe funcionar en Firefox 3.5, Internet Explorer 8.0 y Dispositivo móvil</w:t>
       </w:r>
     </w:p>
     <w:p>
@@ -9128,10 +8898,7 @@
         <w:pStyle w:val="MTemaNormal"/>
       </w:pPr>
       <w:r>
-        <w:t xml:space="preserve">Se detallan los documentos y elementos que se deben verificar de acuerdo a lo establecido en el Plan de Verificación de </w:t>
-      </w:r>
-      <w:r>
-        <w:t>la Iteración.</w:t>
+        <w:t>Se detallan los documentos y elementos que se deben verificar de acuerdo a lo establecido en el Plan de Verificación de la Iteración.</w:t>
       </w:r>
     </w:p>
     <w:p>
@@ -9466,10 +9233,7 @@
         <w:pStyle w:val="MTemaNormal"/>
       </w:pPr>
       <w:r>
-        <w:t>Se verificará que el documento men</w:t>
-      </w:r>
-      <w:r>
-        <w:t>cione todos los aspectos relevantes al mismo.</w:t>
+        <w:t>Se verificará que el documento mencione todos los aspectos relevantes al mismo.</w:t>
       </w:r>
     </w:p>
     <w:p>
@@ -9488,10 +9252,7 @@
         <w:pStyle w:val="MTemaNormal"/>
       </w:pPr>
       <w:r>
-        <w:t>Se leerá con detenimiento el documento y se cotejarán los puntos tratados con los documentos que se usaron para su elaboración. Ante alguna omisión detectada se comunicará primero con el</w:t>
-      </w:r>
-      <w:r>
-        <w:t xml:space="preserve"> responsable del documento para determinar si realmente es una inconsistencia en el documento.</w:t>
+        <w:t>Se leerá con detenimiento el documento y se cotejarán los puntos tratados con los documentos que se usaron para su elaboración. Ante alguna omisión detectada se comunicará primero con el responsable del documento para determinar si realmente es una inconsistencia en el documento.</w:t>
       </w:r>
     </w:p>
     <w:p>
@@ -9518,10 +9279,7 @@
         <w:pStyle w:val="MTemaNormal"/>
       </w:pPr>
       <w:r>
-        <w:t>Los documentos deberán ser correctos en el sentido que no deberán contener contradicciones y todos los puntos mencionados deberán estar conforme a l</w:t>
-      </w:r>
-      <w:r>
-        <w:t>os objetivos del proyecto.</w:t>
+        <w:t>Los documentos deberán ser correctos en el sentido que no deberán contener contradicciones y todos los puntos mencionados deberán estar conforme a los objetivos del proyecto.</w:t>
       </w:r>
     </w:p>
     <w:p>
@@ -9587,10 +9345,7 @@
       <w:jc w:val="center"/>
     </w:pPr>
     <w:r>
-      <w:t>Modelo de Casos de P</w:t>
-    </w:r>
-    <w:r>
-      <w:t>rueba</w:t>
+      <w:t>Modelo de Casos de Prueba</w:t>
     </w:r>
     <w:r>
       <w:tab/>
@@ -9622,7 +9377,7 @@
         <w:rStyle w:val="Nmerodepgina"/>
         <w:noProof/>
       </w:rPr>
-      <w:t>14</w:t>
+      <w:t>1</w:t>
     </w:r>
     <w:r>
       <w:rPr>
@@ -9705,6 +9460,7 @@
     <w:lvl w:ilvl="0">
       <w:start w:val="1"/>
       <w:numFmt w:val="none"/>
+      <w:pStyle w:val="Ttulo1"/>
       <w:suff w:val="nothing"/>
       <w:lvlText w:val=""/>
       <w:lvlJc w:val="left"/>
@@ -9718,6 +9474,7 @@
     <w:lvl w:ilvl="1">
       <w:start w:val="1"/>
       <w:numFmt w:val="none"/>
+      <w:pStyle w:val="Ttulo2"/>
       <w:suff w:val="nothing"/>
       <w:lvlText w:val=""/>
       <w:lvlJc w:val="left"/>
@@ -9731,6 +9488,7 @@
     <w:lvl w:ilvl="2">
       <w:start w:val="1"/>
       <w:numFmt w:val="none"/>
+      <w:pStyle w:val="Ttulo3"/>
       <w:suff w:val="nothing"/>
       <w:lvlText w:val=""/>
       <w:lvlJc w:val="left"/>
@@ -9849,6 +9607,7 @@
     <w:lvl w:ilvl="0">
       <w:start w:val="1"/>
       <w:numFmt w:val="decimal"/>
+      <w:pStyle w:val="MDetTitulo1"/>
       <w:lvlText w:val="%1."/>
       <w:lvlJc w:val="left"/>
       <w:pPr>
@@ -9990,6 +9749,7 @@
     <w:lvl w:ilvl="0">
       <w:start w:val="1"/>
       <w:numFmt w:val="bullet"/>
+      <w:pStyle w:val="MVietas"/>
       <w:lvlText w:val=""/>
       <w:lvlJc w:val="left"/>
       <w:pPr>
@@ -10053,6 +9813,7 @@
     <w:lvl w:ilvl="0">
       <w:start w:val="1"/>
       <w:numFmt w:val="decimal"/>
+      <w:pStyle w:val="MEsqNum"/>
       <w:lvlText w:val="%1."/>
       <w:lvlJc w:val="left"/>
       <w:pPr>
@@ -10452,6 +10213,7 @@
     <w:lvl w:ilvl="0">
       <w:start w:val="1"/>
       <w:numFmt w:val="bullet"/>
+      <w:pStyle w:val="Estilo"/>
       <w:lvlText w:val=""/>
       <w:lvlJc w:val="left"/>
       <w:pPr>
@@ -10536,6 +10298,7 @@
     <w:lvl w:ilvl="0">
       <w:start w:val="1"/>
       <w:numFmt w:val="decimal"/>
+      <w:pStyle w:val="MTema1"/>
       <w:lvlText w:val="%1."/>
       <w:lvlJc w:val="left"/>
       <w:pPr>
@@ -11915,9 +11678,10 @@
     <w:basedOn w:val="MTtulo3"/>
     <w:next w:val="MNormal"/>
     <w:pPr>
-      <w:numPr>
-        <w:numId w:val="3"/>
-      </w:numPr>
+      <w:tabs>
+        <w:tab w:val="num" w:pos="432"/>
+      </w:tabs>
+      <w:ind w:left="432" w:hanging="432"/>
     </w:pPr>
   </w:style>
   <w:style w:type="paragraph" w:customStyle="1" w:styleId="MDetTitulo3">
@@ -11951,12 +11715,11 @@
     <w:basedOn w:val="MTtulo3"/>
     <w:next w:val="MNormal"/>
     <w:pPr>
-      <w:numPr>
-        <w:numId w:val="14"/>
-      </w:numPr>
       <w:tabs>
+        <w:tab w:val="num" w:pos="567"/>
         <w:tab w:val="left" w:pos="720"/>
       </w:tabs>
+      <w:ind w:left="567" w:hanging="567"/>
     </w:pPr>
     <w:rPr>
       <w:sz w:val="20"/>
@@ -12084,12 +11847,12 @@
     <w:name w:val="MTema4"/>
     <w:basedOn w:val="MDetTitulo4"/>
     <w:pPr>
-      <w:numPr>
-        <w:numId w:val="14"/>
-      </w:numPr>
       <w:tabs>
+        <w:tab w:val="clear" w:pos="432"/>
+        <w:tab w:val="num" w:pos="567"/>
         <w:tab w:val="left" w:pos="1134"/>
       </w:tabs>
+      <w:ind w:left="567" w:hanging="567"/>
     </w:pPr>
     <w:rPr>
       <w:b w:val="0"/>

</xml_diff>